<commit_message>
Add Brazilian Portuguese translation
</commit_message>
<xml_diff>
--- a/CRISIS V 0.3 Usage Form.docx
+++ b/CRISIS V 0.3 Usage Form.docx
@@ -1419,6 +1419,28 @@
           <w:szCs w:val="22"/>
         </w:rPr>
         <w:t>Spanish</w:t>
+      </w:r>
+    </w:p>
+    <w:p>
+      <w:pPr>
+        <w:pStyle w:val="ListParagraph"/>
+        <w:numPr>
+          <w:ilvl w:val="0"/>
+          <w:numId w:val="10"/>
+        </w:numPr>
+        <w:rPr>
+          <w:rFonts w:ascii="Arial" w:hAnsi="Arial" w:cs="Arial"/>
+          <w:sz w:val="22"/>
+          <w:szCs w:val="22"/>
+        </w:rPr>
+      </w:pPr>
+      <w:r>
+        <w:rPr>
+          <w:rFonts w:ascii="Arial" w:hAnsi="Arial" w:cs="Arial"/>
+          <w:sz w:val="22"/>
+          <w:szCs w:val="22"/>
+        </w:rPr>
+        <w:t>Brazilian Portuguese (Adult Baseline)</w:t>
       </w:r>
     </w:p>
     <w:p>

</xml_diff>

<commit_message>
Update Greek Translation to V0.3
</commit_message>
<xml_diff>
--- a/CRISIS V 0.3 Usage Form.docx
+++ b/CRISIS V 0.3 Usage Form.docx
@@ -1357,7 +1357,24 @@
           <w:sz w:val="22"/>
           <w:szCs w:val="22"/>
         </w:rPr>
-        <w:t>Greek</w:t>
+        <w:t>German</w:t>
+      </w:r>
+    </w:p>
+    <w:p>
+      <w:pPr>
+        <w:rPr>
+          <w:rFonts w:ascii="Arial" w:hAnsi="Arial" w:cs="Arial"/>
+          <w:sz w:val="22"/>
+          <w:szCs w:val="22"/>
+        </w:rPr>
+      </w:pPr>
+      <w:r>
+        <w:rPr>
+          <w:rFonts w:ascii="Arial" w:hAnsi="Arial" w:cs="Arial"/>
+          <w:sz w:val="22"/>
+          <w:szCs w:val="22"/>
+        </w:rPr>
+        <w:t>v0.3 translations:</w:t>
       </w:r>
     </w:p>
     <w:p>
@@ -1379,24 +1396,7 @@
           <w:sz w:val="22"/>
           <w:szCs w:val="22"/>
         </w:rPr>
-        <w:t>German</w:t>
-      </w:r>
-    </w:p>
-    <w:p>
-      <w:pPr>
-        <w:rPr>
-          <w:rFonts w:ascii="Arial" w:hAnsi="Arial" w:cs="Arial"/>
-          <w:sz w:val="22"/>
-          <w:szCs w:val="22"/>
-        </w:rPr>
-      </w:pPr>
-      <w:r>
-        <w:rPr>
-          <w:rFonts w:ascii="Arial" w:hAnsi="Arial" w:cs="Arial"/>
-          <w:sz w:val="22"/>
-          <w:szCs w:val="22"/>
-        </w:rPr>
-        <w:t>v0.3 translations:</w:t>
+        <w:t>Spanish</w:t>
       </w:r>
     </w:p>
     <w:p>
@@ -1418,7 +1418,7 @@
           <w:sz w:val="22"/>
           <w:szCs w:val="22"/>
         </w:rPr>
-        <w:t>Spanish</w:t>
+        <w:t>Brazilian Portuguese (Adult Baseline)</w:t>
       </w:r>
     </w:p>
     <w:p>
@@ -1440,7 +1440,7 @@
           <w:sz w:val="22"/>
           <w:szCs w:val="22"/>
         </w:rPr>
-        <w:t>Brazilian Portuguese (Adult Baseline)</w:t>
+        <w:t>Greek</w:t>
       </w:r>
     </w:p>
     <w:p>
@@ -1585,6 +1585,53 @@
             <w:szCs w:val="22"/>
           </w:rPr>
           <w:t>https://github.com/nimh-mbdu/CRISIS/tree/e59fd2603f0b10158fbd5d38d4e6e183ecdc0f23</w:t>
+        </w:r>
+      </w:hyperlink>
+      <w:r>
+        <w:rPr>
+          <w:rFonts w:ascii="Arial" w:hAnsi="Arial" w:cs="Arial"/>
+          <w:sz w:val="22"/>
+          <w:szCs w:val="22"/>
+        </w:rPr>
+        <w:t>)</w:t>
+      </w:r>
+    </w:p>
+    <w:p>
+      <w:pPr>
+        <w:rPr>
+          <w:rFonts w:ascii="Arial" w:hAnsi="Arial" w:cs="Arial"/>
+          <w:sz w:val="22"/>
+          <w:szCs w:val="22"/>
+        </w:rPr>
+      </w:pPr>
+      <w:hyperlink r:id="rId11" w:history="1">
+        <w:r>
+          <w:rPr>
+            <w:rStyle w:val="Hyperlink"/>
+            <w:rFonts w:ascii="Arial" w:hAnsi="Arial" w:cs="Arial"/>
+            <w:sz w:val="22"/>
+            <w:szCs w:val="22"/>
+          </w:rPr>
+          <w:t>v0.2 Greek</w:t>
+        </w:r>
+      </w:hyperlink>
+      <w:r>
+        <w:rPr>
+          <w:rFonts w:ascii="Arial" w:hAnsi="Arial" w:cs="Arial"/>
+          <w:sz w:val="22"/>
+          <w:szCs w:val="22"/>
+        </w:rPr>
+        <w:t xml:space="preserve"> (</w:t>
+      </w:r>
+      <w:hyperlink r:id="rId12" w:history="1">
+        <w:r>
+          <w:rPr>
+            <w:rStyle w:val="Hyperlink"/>
+            <w:rFonts w:ascii="Arial" w:hAnsi="Arial" w:cs="Arial"/>
+            <w:sz w:val="22"/>
+            <w:szCs w:val="22"/>
+          </w:rPr>
+          <w:t>https://github.com/nimh-mbdu/CRISIS/tree/d0ee92f6cc23530b4aca2a823bdb74f98a040e1f/Translations/Greek</w:t>
         </w:r>
       </w:hyperlink>
       <w:r>

</xml_diff>

<commit_message>
Add Turkish v0.3 Current Forms
</commit_message>
<xml_diff>
--- a/CRISIS V 0.3 Usage Form.docx
+++ b/CRISIS V 0.3 Usage Form.docx
@@ -1290,6 +1290,14 @@
         </w:rPr>
         <w:t>Turkish</w:t>
       </w:r>
+      <w:r>
+        <w:rPr>
+          <w:rFonts w:ascii="Arial" w:hAnsi="Arial" w:cs="Arial"/>
+          <w:sz w:val="22"/>
+          <w:szCs w:val="22"/>
+        </w:rPr>
+        <w:t xml:space="preserve"> (Baseline and Follow Up)</w:t>
+      </w:r>
     </w:p>
     <w:p>
       <w:pPr>
@@ -1441,6 +1449,28 @@
           <w:szCs w:val="22"/>
         </w:rPr>
         <w:t>Greek</w:t>
+      </w:r>
+    </w:p>
+    <w:p>
+      <w:pPr>
+        <w:pStyle w:val="ListParagraph"/>
+        <w:numPr>
+          <w:ilvl w:val="0"/>
+          <w:numId w:val="10"/>
+        </w:numPr>
+        <w:rPr>
+          <w:rFonts w:ascii="Arial" w:hAnsi="Arial" w:cs="Arial"/>
+          <w:sz w:val="22"/>
+          <w:szCs w:val="22"/>
+        </w:rPr>
+      </w:pPr>
+      <w:r>
+        <w:rPr>
+          <w:rFonts w:ascii="Arial" w:hAnsi="Arial" w:cs="Arial"/>
+          <w:sz w:val="22"/>
+          <w:szCs w:val="22"/>
+        </w:rPr>
+        <w:t>Turkish (Current Forms)</w:t>
       </w:r>
     </w:p>
     <w:p>

</xml_diff>

<commit_message>
Add Parent and Youth forms to BrazilianPortugese translations
</commit_message>
<xml_diff>
--- a/CRISIS V 0.3 Usage Form.docx
+++ b/CRISIS V 0.3 Usage Form.docx
@@ -1426,7 +1426,23 @@
           <w:sz w:val="22"/>
           <w:szCs w:val="22"/>
         </w:rPr>
-        <w:t>Brazilian Portuguese (Adult Baseline)</w:t>
+        <w:t>Brazilian Portuguese (</w:t>
+      </w:r>
+      <w:r>
+        <w:rPr>
+          <w:rFonts w:ascii="Arial" w:hAnsi="Arial" w:cs="Arial"/>
+          <w:sz w:val="22"/>
+          <w:szCs w:val="22"/>
+        </w:rPr>
+        <w:t>Baseline Forms</w:t>
+      </w:r>
+      <w:r>
+        <w:rPr>
+          <w:rFonts w:ascii="Arial" w:hAnsi="Arial" w:cs="Arial"/>
+          <w:sz w:val="22"/>
+          <w:szCs w:val="22"/>
+        </w:rPr>
+        <w:t>)</w:t>
       </w:r>
     </w:p>
     <w:p>

</xml_diff>

<commit_message>
fix call translation Mandarin (Simplified)
</commit_message>
<xml_diff>
--- a/CRISIS V 0.3 Usage Form.docx
+++ b/CRISIS V 0.3 Usage Form.docx
@@ -1553,6 +1553,14 @@
           <w:szCs w:val="22"/>
         </w:rPr>
         <w:t>Mandarin</w:t>
+      </w:r>
+      <w:r>
+        <w:rPr>
+          <w:rFonts w:ascii="Arial" w:hAnsi="Arial" w:cs="Arial"/>
+          <w:sz w:val="22"/>
+          <w:szCs w:val="22"/>
+        </w:rPr>
+        <w:t xml:space="preserve"> (Simplified)</w:t>
       </w:r>
     </w:p>
     <w:p>

</xml_diff>